<commit_message>
Updated resumes to reflect recent fiasco.
</commit_message>
<xml_diff>
--- a/download/resume.docx
+++ b/download/resume.docx
@@ -23,7 +23,6 @@
           <w:noProof/>
           <w:sz w:val="36"/>
           <w:szCs w:val="36"/>
-          <w:lang w:bidi="ne-NP"/>
         </w:rPr>
         <w:drawing>
           <wp:anchor distT="0" distB="0" distL="114300" distR="114300" simplePos="0" relativeHeight="251658240" behindDoc="0" locked="0" layoutInCell="1" allowOverlap="1">
@@ -1542,13 +1541,7 @@
         <w:rPr>
           <w:rFonts w:ascii="Times New Roman" w:eastAsia="Times New Roman" w:hAnsi="Times New Roman" w:cs="Times New Roman"/>
         </w:rPr>
-        <w:t>Current</w:t>
-      </w:r>
-      <w:r>
-        <w:rPr>
-          <w:rFonts w:ascii="Times New Roman" w:eastAsia="Times New Roman" w:hAnsi="Times New Roman" w:cs="Times New Roman"/>
-        </w:rPr>
-        <w:t xml:space="preserve"> Employment</w:t>
+        <w:t>July, 2019 – November, 2019</w:t>
       </w:r>
     </w:p>
     <w:p>
@@ -1640,7 +1633,7 @@
         <w:rPr>
           <w:rFonts w:ascii="Times New Roman" w:eastAsia="Times New Roman" w:hAnsi="Times New Roman" w:cs="Times New Roman"/>
         </w:rPr>
-        <w:t>Contributions include, but not limited to:</w:t>
+        <w:t>Terminated due to potential loss of client from reviewing a client company. Conflict of interest.</w:t>
       </w:r>
     </w:p>
     <w:p>
@@ -1664,31 +1657,7 @@
         <w:rPr>
           <w:rFonts w:ascii="Times New Roman" w:eastAsia="Times New Roman" w:hAnsi="Times New Roman" w:cs="Times New Roman"/>
         </w:rPr>
-        <w:t>-</w:t>
-      </w:r>
-      <w:r>
-        <w:rPr>
-          <w:rFonts w:ascii="Times New Roman" w:eastAsia="Times New Roman" w:hAnsi="Times New Roman" w:cs="Times New Roman"/>
-        </w:rPr>
-        <w:t xml:space="preserve"> </w:t>
-      </w:r>
-      <w:r>
-        <w:rPr>
-          <w:rFonts w:ascii="Times New Roman" w:eastAsia="Times New Roman" w:hAnsi="Times New Roman" w:cs="Times New Roman"/>
-        </w:rPr>
-        <w:t xml:space="preserve">Developing scalable </w:t>
-      </w:r>
-      <w:r>
-        <w:rPr>
-          <w:rFonts w:ascii="Times New Roman" w:eastAsia="Times New Roman" w:hAnsi="Times New Roman" w:cs="Times New Roman"/>
-        </w:rPr>
-        <w:t xml:space="preserve">jquery powered </w:t>
-      </w:r>
-      <w:r>
-        <w:rPr>
-          <w:rFonts w:ascii="Times New Roman" w:eastAsia="Times New Roman" w:hAnsi="Times New Roman" w:cs="Times New Roman"/>
-        </w:rPr>
-        <w:t>SPA/PWA</w:t>
+        <w:t>Contributions include, but not limited to:</w:t>
       </w:r>
     </w:p>
     <w:p>
@@ -1712,13 +1681,7 @@
         <w:rPr>
           <w:rFonts w:ascii="Times New Roman" w:eastAsia="Times New Roman" w:hAnsi="Times New Roman" w:cs="Times New Roman"/>
         </w:rPr>
-        <w:t xml:space="preserve">- </w:t>
-      </w:r>
-      <w:r>
-        <w:rPr>
-          <w:rFonts w:ascii="Times New Roman" w:eastAsia="Times New Roman" w:hAnsi="Times New Roman" w:cs="Times New Roman"/>
-        </w:rPr>
-        <w:t>Developing Facebook</w:t>
+        <w:t>-</w:t>
       </w:r>
       <w:r>
         <w:rPr>
@@ -1730,19 +1693,19 @@
         <w:rPr>
           <w:rFonts w:ascii="Times New Roman" w:eastAsia="Times New Roman" w:hAnsi="Times New Roman" w:cs="Times New Roman"/>
         </w:rPr>
-        <w:t>-</w:t>
-      </w:r>
-      <w:r>
-        <w:rPr>
-          <w:rFonts w:ascii="Times New Roman" w:eastAsia="Times New Roman" w:hAnsi="Times New Roman" w:cs="Times New Roman"/>
-        </w:rPr>
-        <w:t xml:space="preserve"> </w:t>
-      </w:r>
-      <w:r>
-        <w:rPr>
-          <w:rFonts w:ascii="Times New Roman" w:eastAsia="Times New Roman" w:hAnsi="Times New Roman" w:cs="Times New Roman"/>
-        </w:rPr>
-        <w:t>Instant Quiz (Loksewa)</w:t>
+        <w:t xml:space="preserve">Developing scalable </w:t>
+      </w:r>
+      <w:r>
+        <w:rPr>
+          <w:rFonts w:ascii="Times New Roman" w:eastAsia="Times New Roman" w:hAnsi="Times New Roman" w:cs="Times New Roman"/>
+        </w:rPr>
+        <w:t xml:space="preserve">jquery powered </w:t>
+      </w:r>
+      <w:r>
+        <w:rPr>
+          <w:rFonts w:ascii="Times New Roman" w:eastAsia="Times New Roman" w:hAnsi="Times New Roman" w:cs="Times New Roman"/>
+        </w:rPr>
+        <w:t>SPA/PWA</w:t>
       </w:r>
     </w:p>
     <w:p>
@@ -1772,7 +1735,31 @@
         <w:rPr>
           <w:rFonts w:ascii="Times New Roman" w:eastAsia="Times New Roman" w:hAnsi="Times New Roman" w:cs="Times New Roman"/>
         </w:rPr>
-        <w:t>Enhancement to Presidential Business’s EMS</w:t>
+        <w:t>Developing Facebook</w:t>
+      </w:r>
+      <w:r>
+        <w:rPr>
+          <w:rFonts w:ascii="Times New Roman" w:eastAsia="Times New Roman" w:hAnsi="Times New Roman" w:cs="Times New Roman"/>
+        </w:rPr>
+        <w:t xml:space="preserve"> </w:t>
+      </w:r>
+      <w:r>
+        <w:rPr>
+          <w:rFonts w:ascii="Times New Roman" w:eastAsia="Times New Roman" w:hAnsi="Times New Roman" w:cs="Times New Roman"/>
+        </w:rPr>
+        <w:t>-</w:t>
+      </w:r>
+      <w:r>
+        <w:rPr>
+          <w:rFonts w:ascii="Times New Roman" w:eastAsia="Times New Roman" w:hAnsi="Times New Roman" w:cs="Times New Roman"/>
+        </w:rPr>
+        <w:t xml:space="preserve"> </w:t>
+      </w:r>
+      <w:r>
+        <w:rPr>
+          <w:rFonts w:ascii="Times New Roman" w:eastAsia="Times New Roman" w:hAnsi="Times New Roman" w:cs="Times New Roman"/>
+        </w:rPr>
+        <w:t>Instant Quiz (Loksewa)</w:t>
       </w:r>
     </w:p>
     <w:p>
@@ -2172,36 +2159,6 @@
           <w:rFonts w:ascii="Times New Roman" w:eastAsia="Times New Roman" w:hAnsi="Times New Roman" w:cs="Times New Roman"/>
         </w:rPr>
       </w:pPr>
-      <w:r>
-        <w:rPr>
-          <w:rFonts w:ascii="Times New Roman" w:eastAsia="Times New Roman" w:hAnsi="Times New Roman" w:cs="Times New Roman"/>
-        </w:rPr>
-        <w:t>MVA</w:t>
-      </w:r>
-      <w:r>
-        <w:rPr>
-          <w:rFonts w:ascii="Times New Roman" w:eastAsia="Times New Roman" w:hAnsi="Times New Roman" w:cs="Times New Roman"/>
-        </w:rPr>
-        <w:t xml:space="preserve"> </w:t>
-      </w:r>
-      <w:r>
-        <w:rPr>
-          <w:rFonts w:ascii="Times New Roman" w:eastAsia="Times New Roman" w:hAnsi="Times New Roman" w:cs="Times New Roman"/>
-        </w:rPr>
-        <w:t xml:space="preserve">(Microsoft Virtual </w:t>
-      </w:r>
-      <w:r>
-        <w:rPr>
-          <w:rFonts w:ascii="Times New Roman" w:eastAsia="Times New Roman" w:hAnsi="Times New Roman" w:cs="Times New Roman"/>
-        </w:rPr>
-        <w:t>Academy) Founder’s club member.</w:t>
-      </w:r>
-      <w:r>
-        <w:rPr>
-          <w:rFonts w:ascii="Times New Roman" w:eastAsia="Times New Roman" w:hAnsi="Times New Roman" w:cs="Times New Roman"/>
-        </w:rPr>
-        <w:t xml:space="preserve"> </w:t>
-      </w:r>
       <w:r>
         <w:rPr>
           <w:rFonts w:ascii="Times New Roman" w:eastAsia="Times New Roman" w:hAnsi="Times New Roman" w:cs="Times New Roman"/>

</xml_diff>